<commit_message>
updated ssn project report
</commit_message>
<xml_diff>
--- a/SSN/Sprawozdanie z projektu SSN.docx
+++ b/SSN/Sprawozdanie z projektu SSN.docx
@@ -468,6 +468,232 @@
     <w:p>
       <w:pPr>
         <w:pStyle w:val="Nagwek1"/>
+      </w:pPr>
+      <w:proofErr w:type="spellStart"/>
+      <w:r>
+        <w:t>Dataset</w:t>
+      </w:r>
+      <w:proofErr w:type="spellEnd"/>
+    </w:p>
+    <w:p>
+      <w:r>
+        <w:t>Zbiór danych zawiera fizyczne cechy hodowanych krabów.</w:t>
+      </w:r>
+    </w:p>
+    <w:p>
+      <w:pPr>
+        <w:pStyle w:val="Akapitzlist"/>
+        <w:numPr>
+          <w:ilvl w:val="0"/>
+          <w:numId w:val="2"/>
+        </w:numPr>
+        <w:spacing w:line="240" w:lineRule="auto"/>
+      </w:pPr>
+      <w:r>
+        <w:t xml:space="preserve">Sex - </w:t>
+      </w:r>
+      <w:r>
+        <w:t>Płeć kraba - Samiec, Samica i Nieokreślona.</w:t>
+      </w:r>
+    </w:p>
+    <w:p>
+      <w:pPr>
+        <w:pStyle w:val="Akapitzlist"/>
+        <w:numPr>
+          <w:ilvl w:val="0"/>
+          <w:numId w:val="2"/>
+        </w:numPr>
+        <w:spacing w:line="240" w:lineRule="auto"/>
+      </w:pPr>
+      <w:proofErr w:type="spellStart"/>
+      <w:r>
+        <w:t>Length</w:t>
+      </w:r>
+      <w:proofErr w:type="spellEnd"/>
+      <w:r>
+        <w:t xml:space="preserve"> -</w:t>
+      </w:r>
+      <w:r>
+        <w:t xml:space="preserve"> Długość kraba (w stopach; 1 stopa = 30,48 cm)</w:t>
+      </w:r>
+    </w:p>
+    <w:p>
+      <w:pPr>
+        <w:pStyle w:val="Akapitzlist"/>
+        <w:numPr>
+          <w:ilvl w:val="0"/>
+          <w:numId w:val="2"/>
+        </w:numPr>
+        <w:spacing w:line="240" w:lineRule="auto"/>
+      </w:pPr>
+      <w:proofErr w:type="spellStart"/>
+      <w:r>
+        <w:t>Diamete</w:t>
+      </w:r>
+      <w:proofErr w:type="spellEnd"/>
+      <w:r>
+        <w:t xml:space="preserve"> -</w:t>
+      </w:r>
+      <w:r>
+        <w:t xml:space="preserve"> Średnica kraba (w stopach; 1 stopa = 30,48 cm)</w:t>
+      </w:r>
+    </w:p>
+    <w:p>
+      <w:pPr>
+        <w:pStyle w:val="Akapitzlist"/>
+        <w:numPr>
+          <w:ilvl w:val="0"/>
+          <w:numId w:val="2"/>
+        </w:numPr>
+        <w:spacing w:line="240" w:lineRule="auto"/>
+      </w:pPr>
+      <w:proofErr w:type="spellStart"/>
+      <w:r>
+        <w:t>Height</w:t>
+      </w:r>
+      <w:proofErr w:type="spellEnd"/>
+      <w:r>
+        <w:t xml:space="preserve"> -</w:t>
+      </w:r>
+      <w:r>
+        <w:t xml:space="preserve"> Wysokość kraba (w stopach; 1 stopa = 30,48 cm)</w:t>
+      </w:r>
+    </w:p>
+    <w:p>
+      <w:pPr>
+        <w:pStyle w:val="Akapitzlist"/>
+        <w:numPr>
+          <w:ilvl w:val="0"/>
+          <w:numId w:val="2"/>
+        </w:numPr>
+        <w:spacing w:line="240" w:lineRule="auto"/>
+      </w:pPr>
+      <w:proofErr w:type="spellStart"/>
+      <w:r>
+        <w:t>Weight</w:t>
+      </w:r>
+      <w:proofErr w:type="spellEnd"/>
+      <w:r>
+        <w:t xml:space="preserve"> - </w:t>
+      </w:r>
+      <w:r>
+        <w:t xml:space="preserve"> Waga kraba (w uncjach; 1 funt = 16 uncji)</w:t>
+      </w:r>
+    </w:p>
+    <w:p>
+      <w:pPr>
+        <w:pStyle w:val="Akapitzlist"/>
+        <w:numPr>
+          <w:ilvl w:val="0"/>
+          <w:numId w:val="2"/>
+        </w:numPr>
+        <w:spacing w:line="240" w:lineRule="auto"/>
+      </w:pPr>
+      <w:proofErr w:type="spellStart"/>
+      <w:r>
+        <w:t>Shucked</w:t>
+      </w:r>
+      <w:proofErr w:type="spellEnd"/>
+      <w:r>
+        <w:t xml:space="preserve"> </w:t>
+      </w:r>
+      <w:proofErr w:type="spellStart"/>
+      <w:r>
+        <w:t>Weight</w:t>
+      </w:r>
+      <w:proofErr w:type="spellEnd"/>
+      <w:r>
+        <w:t xml:space="preserve"> - </w:t>
+      </w:r>
+      <w:r>
+        <w:t>Waga bez skorupy kraba (w uncjach; 1 funt = 16 uncji)</w:t>
+      </w:r>
+    </w:p>
+    <w:p>
+      <w:pPr>
+        <w:pStyle w:val="Akapitzlist"/>
+        <w:numPr>
+          <w:ilvl w:val="0"/>
+          <w:numId w:val="2"/>
+        </w:numPr>
+        <w:spacing w:line="240" w:lineRule="auto"/>
+      </w:pPr>
+      <w:proofErr w:type="spellStart"/>
+      <w:r>
+        <w:t>Viascera</w:t>
+      </w:r>
+      <w:proofErr w:type="spellEnd"/>
+      <w:r>
+        <w:t xml:space="preserve"> </w:t>
+      </w:r>
+      <w:proofErr w:type="spellStart"/>
+      <w:r>
+        <w:t>Weight</w:t>
+      </w:r>
+      <w:proofErr w:type="spellEnd"/>
+      <w:r>
+        <w:t xml:space="preserve"> -</w:t>
+      </w:r>
+      <w:r>
+        <w:t xml:space="preserve"> Waga otaczająca organy brzuszne głęboko w ciele (w uncjach; 1 funt = 16 uncji)</w:t>
+      </w:r>
+    </w:p>
+    <w:p>
+      <w:pPr>
+        <w:pStyle w:val="Akapitzlist"/>
+        <w:numPr>
+          <w:ilvl w:val="0"/>
+          <w:numId w:val="2"/>
+        </w:numPr>
+        <w:spacing w:line="240" w:lineRule="auto"/>
+      </w:pPr>
+      <w:r>
+        <w:t xml:space="preserve">Shell </w:t>
+      </w:r>
+      <w:proofErr w:type="spellStart"/>
+      <w:r>
+        <w:t>Weight</w:t>
+      </w:r>
+      <w:proofErr w:type="spellEnd"/>
+      <w:r>
+        <w:t xml:space="preserve"> -</w:t>
+      </w:r>
+      <w:r>
+        <w:t xml:space="preserve"> Waga skorupy kraba (w uncjach; 1 funt = 16 uncji)</w:t>
+      </w:r>
+    </w:p>
+    <w:p>
+      <w:pPr>
+        <w:pStyle w:val="Akapitzlist"/>
+        <w:numPr>
+          <w:ilvl w:val="0"/>
+          <w:numId w:val="2"/>
+        </w:numPr>
+        <w:spacing w:line="240" w:lineRule="auto"/>
+      </w:pPr>
+      <w:r>
+        <w:t>Age - Wiek</w:t>
+      </w:r>
+      <w:r>
+        <w:t xml:space="preserve"> kraba (w miesiącach)</w:t>
+      </w:r>
+    </w:p>
+    <w:p>
+      <w:pPr>
+        <w:spacing w:line="240" w:lineRule="auto"/>
+      </w:pPr>
+      <w:hyperlink r:id="rId7" w:history="1">
+        <w:r>
+          <w:rPr>
+            <w:rStyle w:val="Hipercze"/>
+          </w:rPr>
+          <w:t>https://www.kaggle.com/datasets/sidhus/crab-age-prediction</w:t>
+        </w:r>
+      </w:hyperlink>
+    </w:p>
+    <w:p>
+      <w:pPr>
+        <w:pStyle w:val="Nagwek1"/>
         <w:rPr>
           <w:rStyle w:val="author-name"/>
         </w:rPr>
@@ -587,6 +813,7 @@
         </w:rPr>
       </w:pPr>
       <w:r>
+        <w:lastRenderedPageBreak/>
         <w:t xml:space="preserve">- funkcje aktywacji – </w:t>
       </w:r>
       <w:r>
@@ -776,7 +1003,6 @@
         <w:rPr>
           <w:color w:val="auto"/>
         </w:rPr>
-        <w:lastRenderedPageBreak/>
         <w:t xml:space="preserve">Tabela </w:t>
       </w:r>
       <w:r>
@@ -2346,6 +2572,7 @@
         <w:rPr>
           <w:noProof/>
         </w:rPr>
+        <w:lastRenderedPageBreak/>
         <mc:AlternateContent>
           <mc:Choice Requires="wps">
             <w:drawing>
@@ -2553,7 +2780,7 @@
                     </pic:cNvPicPr>
                   </pic:nvPicPr>
                   <pic:blipFill>
-                    <a:blip r:embed="rId7">
+                    <a:blip r:embed="rId8">
                       <a:extLst>
                         <a:ext uri="{28A0092B-C50C-407E-A947-70E740481C1C}">
                           <a14:useLocalDpi xmlns:a14="http://schemas.microsoft.com/office/drawing/2010/main" val="0"/>
@@ -2620,7 +2847,7 @@
                     </pic:cNvPicPr>
                   </pic:nvPicPr>
                   <pic:blipFill>
-                    <a:blip r:embed="rId8">
+                    <a:blip r:embed="rId9">
                       <a:extLst>
                         <a:ext uri="{28A0092B-C50C-407E-A947-70E740481C1C}">
                           <a14:useLocalDpi xmlns:a14="http://schemas.microsoft.com/office/drawing/2010/main" val="0"/>
@@ -2675,7 +2902,6 @@
         <w:jc w:val="both"/>
       </w:pPr>
       <w:r>
-        <w:lastRenderedPageBreak/>
         <w:t xml:space="preserve">Najlepszy wynik dostaliśmy dla modelu z 3 warstwami ukrytymi oraz dla funkcji aktywacji </w:t>
       </w:r>
       <w:proofErr w:type="spellStart"/>
@@ -2789,232 +3015,6 @@
       <w:r>
         <w:t xml:space="preserve">. </w:t>
       </w:r>
-    </w:p>
-    <w:p>
-      <w:pPr>
-        <w:pStyle w:val="Nagwek1"/>
-      </w:pPr>
-      <w:proofErr w:type="spellStart"/>
-      <w:r>
-        <w:t>Dataset</w:t>
-      </w:r>
-      <w:proofErr w:type="spellEnd"/>
-    </w:p>
-    <w:p>
-      <w:r>
-        <w:t>Zbiór danych zawiera fizyczne cechy hodowanych krabów.</w:t>
-      </w:r>
-    </w:p>
-    <w:p>
-      <w:pPr>
-        <w:pStyle w:val="Akapitzlist"/>
-        <w:numPr>
-          <w:ilvl w:val="0"/>
-          <w:numId w:val="2"/>
-        </w:numPr>
-        <w:spacing w:line="240" w:lineRule="auto"/>
-      </w:pPr>
-      <w:r>
-        <w:t xml:space="preserve">Sex - </w:t>
-      </w:r>
-      <w:r>
-        <w:t>Płeć kraba - Samiec, Samica i Nieokreślona.</w:t>
-      </w:r>
-    </w:p>
-    <w:p>
-      <w:pPr>
-        <w:pStyle w:val="Akapitzlist"/>
-        <w:numPr>
-          <w:ilvl w:val="0"/>
-          <w:numId w:val="2"/>
-        </w:numPr>
-        <w:spacing w:line="240" w:lineRule="auto"/>
-      </w:pPr>
-      <w:proofErr w:type="spellStart"/>
-      <w:r>
-        <w:t>Length</w:t>
-      </w:r>
-      <w:proofErr w:type="spellEnd"/>
-      <w:r>
-        <w:t xml:space="preserve"> -</w:t>
-      </w:r>
-      <w:r>
-        <w:t xml:space="preserve"> Długość kraba (w stopach; 1 stopa = 30,48 cm)</w:t>
-      </w:r>
-    </w:p>
-    <w:p>
-      <w:pPr>
-        <w:pStyle w:val="Akapitzlist"/>
-        <w:numPr>
-          <w:ilvl w:val="0"/>
-          <w:numId w:val="2"/>
-        </w:numPr>
-        <w:spacing w:line="240" w:lineRule="auto"/>
-      </w:pPr>
-      <w:proofErr w:type="spellStart"/>
-      <w:r>
-        <w:t>Diamete</w:t>
-      </w:r>
-      <w:proofErr w:type="spellEnd"/>
-      <w:r>
-        <w:t xml:space="preserve"> -</w:t>
-      </w:r>
-      <w:r>
-        <w:t xml:space="preserve"> Średnica kraba (w stopach; 1 stopa = 30,48 cm)</w:t>
-      </w:r>
-    </w:p>
-    <w:p>
-      <w:pPr>
-        <w:pStyle w:val="Akapitzlist"/>
-        <w:numPr>
-          <w:ilvl w:val="0"/>
-          <w:numId w:val="2"/>
-        </w:numPr>
-        <w:spacing w:line="240" w:lineRule="auto"/>
-      </w:pPr>
-      <w:proofErr w:type="spellStart"/>
-      <w:r>
-        <w:t>Height</w:t>
-      </w:r>
-      <w:proofErr w:type="spellEnd"/>
-      <w:r>
-        <w:t xml:space="preserve"> -</w:t>
-      </w:r>
-      <w:r>
-        <w:t xml:space="preserve"> Wysokość kraba (w stopach; 1 stopa = 30,48 cm)</w:t>
-      </w:r>
-    </w:p>
-    <w:p>
-      <w:pPr>
-        <w:pStyle w:val="Akapitzlist"/>
-        <w:numPr>
-          <w:ilvl w:val="0"/>
-          <w:numId w:val="2"/>
-        </w:numPr>
-        <w:spacing w:line="240" w:lineRule="auto"/>
-      </w:pPr>
-      <w:proofErr w:type="spellStart"/>
-      <w:r>
-        <w:t>Weight</w:t>
-      </w:r>
-      <w:proofErr w:type="spellEnd"/>
-      <w:r>
-        <w:t xml:space="preserve"> - </w:t>
-      </w:r>
-      <w:r>
-        <w:t xml:space="preserve"> Waga kraba (w uncjach; 1 funt = 16 uncji)</w:t>
-      </w:r>
-    </w:p>
-    <w:p>
-      <w:pPr>
-        <w:pStyle w:val="Akapitzlist"/>
-        <w:numPr>
-          <w:ilvl w:val="0"/>
-          <w:numId w:val="2"/>
-        </w:numPr>
-        <w:spacing w:line="240" w:lineRule="auto"/>
-      </w:pPr>
-      <w:proofErr w:type="spellStart"/>
-      <w:r>
-        <w:t>Shucked</w:t>
-      </w:r>
-      <w:proofErr w:type="spellEnd"/>
-      <w:r>
-        <w:t xml:space="preserve"> </w:t>
-      </w:r>
-      <w:proofErr w:type="spellStart"/>
-      <w:r>
-        <w:t>Weight</w:t>
-      </w:r>
-      <w:proofErr w:type="spellEnd"/>
-      <w:r>
-        <w:t xml:space="preserve"> - </w:t>
-      </w:r>
-      <w:r>
-        <w:t>Waga bez skorupy kraba (w uncjach; 1 funt = 16 uncji)</w:t>
-      </w:r>
-    </w:p>
-    <w:p>
-      <w:pPr>
-        <w:pStyle w:val="Akapitzlist"/>
-        <w:numPr>
-          <w:ilvl w:val="0"/>
-          <w:numId w:val="2"/>
-        </w:numPr>
-        <w:spacing w:line="240" w:lineRule="auto"/>
-      </w:pPr>
-      <w:proofErr w:type="spellStart"/>
-      <w:r>
-        <w:t>Viascera</w:t>
-      </w:r>
-      <w:proofErr w:type="spellEnd"/>
-      <w:r>
-        <w:t xml:space="preserve"> </w:t>
-      </w:r>
-      <w:proofErr w:type="spellStart"/>
-      <w:r>
-        <w:t>Weight</w:t>
-      </w:r>
-      <w:proofErr w:type="spellEnd"/>
-      <w:r>
-        <w:t xml:space="preserve"> -</w:t>
-      </w:r>
-      <w:r>
-        <w:t xml:space="preserve"> Waga otaczająca organy brzuszne głęboko w ciele (w uncjach; 1 funt = 16 uncji)</w:t>
-      </w:r>
-    </w:p>
-    <w:p>
-      <w:pPr>
-        <w:pStyle w:val="Akapitzlist"/>
-        <w:numPr>
-          <w:ilvl w:val="0"/>
-          <w:numId w:val="2"/>
-        </w:numPr>
-        <w:spacing w:line="240" w:lineRule="auto"/>
-      </w:pPr>
-      <w:r>
-        <w:t xml:space="preserve">Shell </w:t>
-      </w:r>
-      <w:proofErr w:type="spellStart"/>
-      <w:r>
-        <w:t>Weight</w:t>
-      </w:r>
-      <w:proofErr w:type="spellEnd"/>
-      <w:r>
-        <w:t xml:space="preserve"> -</w:t>
-      </w:r>
-      <w:r>
-        <w:t xml:space="preserve"> Waga skorupy kraba (w uncjach; 1 funt = 16 uncji)</w:t>
-      </w:r>
-    </w:p>
-    <w:p>
-      <w:pPr>
-        <w:pStyle w:val="Akapitzlist"/>
-        <w:numPr>
-          <w:ilvl w:val="0"/>
-          <w:numId w:val="2"/>
-        </w:numPr>
-        <w:spacing w:line="240" w:lineRule="auto"/>
-      </w:pPr>
-      <w:r>
-        <w:t>Age - Wiek</w:t>
-      </w:r>
-      <w:r>
-        <w:t xml:space="preserve"> kraba (w miesiącach)</w:t>
-      </w:r>
-    </w:p>
-    <w:p>
-      <w:pPr>
-        <w:spacing w:line="240" w:lineRule="auto"/>
-      </w:pPr>
-      <w:hyperlink r:id="rId9" w:history="1">
-        <w:r>
-          <w:rPr>
-            <w:rStyle w:val="Hipercze"/>
-          </w:rPr>
-          <w:t>https://www.kaggle.com/datasets/sidhus/crab-age-prediction</w:t>
-        </w:r>
-      </w:hyperlink>
     </w:p>
     <w:p>
       <w:pPr>
@@ -3112,7 +3112,16 @@
             <w:sz w:val="18"/>
             <w:szCs w:val="18"/>
           </w:rPr>
-          <w:t>https://www.researchgate.net/profile/Alexander-Dvoretsky/publication/264459407_Size-at-age_of_juvenile_red_king_crab_Paralithodes_camtschaticus_Tilesius_1815_in_the_coastal_Barents_Sea/links/53e07feb0cf2a768e49f665e/Size-at-age-of-juvenile-red-king-crab-Paralithodes-camtschaticus-Tilesius-1815-in-the-coastal-Barents-Sea.pdf</w:t>
+          <w:t>https://www.researchgate.net/profile/Alexander-Dvoretsky/publication/264459407_Size-at-age_of_juvenile_red_king_crab_Paralithodes_camtschaticus_Tilesius_1815_in_the_coastal_Barents_Sea/links/53e07fe</w:t>
+        </w:r>
+        <w:r>
+          <w:rPr>
+            <w:rStyle w:val="Hipercze"/>
+            <w:sz w:val="18"/>
+            <w:szCs w:val="18"/>
+          </w:rPr>
+          <w:lastRenderedPageBreak/>
+          <w:t>b0cf2a768e49f665e/Size-at-age-of-juvenile-red-king-crab-Paralithodes-camtschaticus-Tilesius-1815-in-the-coastal-Barents-Sea.pdf</w:t>
         </w:r>
       </w:hyperlink>
     </w:p>

</xml_diff>